<commit_message>
update syllabus with classroom
</commit_message>
<xml_diff>
--- a/COS318 Syllabus 2021.docx
+++ b/COS318 Syllabus 2021.docx
@@ -113,27 +113,19 @@
         <w:br/>
       </w:r>
       <w:r>
-        <w:t xml:space="preserve">T </w:t>
-      </w:r>
-      <w:proofErr w:type="gramStart"/>
-      <w:r>
-        <w:t xml:space="preserve">TH </w:t>
+        <w:t xml:space="preserve">T TH </w:t>
       </w:r>
       <w:r>
         <w:t xml:space="preserve"> </w:t>
       </w:r>
       <w:r>
-        <w:t>2:05</w:t>
-      </w:r>
-      <w:proofErr w:type="gramEnd"/>
-      <w:r>
-        <w:t xml:space="preserve"> – 3:2</w:t>
+        <w:t>2:05 – 3:2</w:t>
       </w:r>
       <w:r>
         <w:t xml:space="preserve">0 </w:t>
       </w:r>
       <w:r>
-        <w:t>HC254</w:t>
+        <w:t>BC344</w:t>
       </w:r>
       <w:r>
         <w:t xml:space="preserve"> </w:t>
@@ -187,15 +179,7 @@
         <w:t xml:space="preserve">, </w:t>
       </w:r>
       <w:r>
-        <w:t xml:space="preserve">Gayle </w:t>
-      </w:r>
-      <w:proofErr w:type="spellStart"/>
-      <w:r>
-        <w:t>Laakmann</w:t>
-      </w:r>
-      <w:proofErr w:type="spellEnd"/>
-      <w:r>
-        <w:t xml:space="preserve"> McDowell</w:t>
+        <w:t>Gayle Laakmann McDowell</w:t>
       </w:r>
       <w:r>
         <w:t>, 2015</w:t>
@@ -546,18 +530,10 @@
         <w:t>two</w:t>
       </w:r>
       <w:r>
-        <w:t xml:space="preserve"> weeks after their due </w:t>
-      </w:r>
-      <w:proofErr w:type="gramStart"/>
-      <w:r>
-        <w:t>date</w:t>
-      </w:r>
-      <w:r>
-        <w:t>, but</w:t>
-      </w:r>
-      <w:proofErr w:type="gramEnd"/>
-      <w:r>
-        <w:t xml:space="preserve"> </w:t>
+        <w:t xml:space="preserve"> weeks after their due date</w:t>
+      </w:r>
+      <w:r>
+        <w:t xml:space="preserve">, but </w:t>
       </w:r>
       <w:r>
         <w:t xml:space="preserve">being repeatedly late </w:t>
@@ -720,15 +696,7 @@
         <w:spacing w:line="240" w:lineRule="auto"/>
       </w:pPr>
       <w:r>
-        <w:t>Students registered with OARS are responsible for logging in to their AIM Accessibility Accommodation portal (via </w:t>
-      </w:r>
-      <w:proofErr w:type="spellStart"/>
-      <w:r>
-        <w:t>MyBethel</w:t>
-      </w:r>
-      <w:proofErr w:type="spellEnd"/>
-      <w:r>
-        <w:t>) each term to request their Faculty Notification Letter of Accommodations. Accommodations cannot be applied prior to the faculty’s receipt of the letter.</w:t>
+        <w:t>Students registered with OARS are responsible for logging in to their AIM Accessibility Accommodation portal (via MyBethel) each term to request their Faculty Notification Letter of Accommodations. Accommodations cannot be applied prior to the faculty’s receipt of the letter.</w:t>
       </w:r>
     </w:p>
     <w:p>
@@ -856,13 +824,8 @@
               <w:jc w:val="center"/>
             </w:pPr>
             <w:r>
-              <w:t xml:space="preserve">≥93 – 100 </w:t>
-            </w:r>
-            <w:proofErr w:type="gramStart"/>
-            <w:r>
-              <w:t>%  A</w:t>
-            </w:r>
-            <w:proofErr w:type="gramEnd"/>
+              <w:t>≥93 – 100 %  A</w:t>
+            </w:r>
             <w:r>
               <w:br/>
               <w:t>≥90 – &lt;93</w:t>
@@ -923,15 +886,7 @@
               <w:t>0 – &lt;83</w:t>
             </w:r>
             <w:r>
-              <w:t xml:space="preserve"> </w:t>
-            </w:r>
-            <w:proofErr w:type="gramStart"/>
-            <w:r>
-              <w:t>%  B</w:t>
-            </w:r>
-            <w:proofErr w:type="gramEnd"/>
-            <w:r>
-              <w:t>-</w:t>
+              <w:t xml:space="preserve"> %  B-</w:t>
             </w:r>
           </w:p>
           <w:p>
@@ -954,15 +909,7 @@
               <w:t>&lt;80</w:t>
             </w:r>
             <w:r>
-              <w:t xml:space="preserve"> </w:t>
-            </w:r>
-            <w:proofErr w:type="gramStart"/>
-            <w:r>
-              <w:t>%  C</w:t>
-            </w:r>
-            <w:proofErr w:type="gramEnd"/>
-            <w:r>
-              <w:t>+</w:t>
+              <w:t xml:space="preserve"> %  C+</w:t>
             </w:r>
           </w:p>
           <w:p>
@@ -985,13 +932,8 @@
               <w:t>&lt;76</w:t>
             </w:r>
             <w:r>
-              <w:t xml:space="preserve"> </w:t>
-            </w:r>
-            <w:proofErr w:type="gramStart"/>
-            <w:r>
-              <w:t>%  C</w:t>
-            </w:r>
-            <w:proofErr w:type="gramEnd"/>
+              <w:t xml:space="preserve"> %  C</w:t>
+            </w:r>
             <w:r>
               <w:br/>
             </w:r>
@@ -1010,15 +952,7 @@
               <w:t>≥60 – &lt;65</w:t>
             </w:r>
             <w:r>
-              <w:t xml:space="preserve"> </w:t>
-            </w:r>
-            <w:proofErr w:type="gramStart"/>
-            <w:r>
-              <w:t>%  C</w:t>
-            </w:r>
-            <w:proofErr w:type="gramEnd"/>
-            <w:r>
-              <w:t>-</w:t>
+              <w:t xml:space="preserve"> %  C-</w:t>
             </w:r>
           </w:p>
           <w:p>
@@ -1041,15 +975,7 @@
               <w:t>&lt;60</w:t>
             </w:r>
             <w:r>
-              <w:t xml:space="preserve"> </w:t>
-            </w:r>
-            <w:proofErr w:type="gramStart"/>
-            <w:r>
-              <w:t>%  D</w:t>
-            </w:r>
-            <w:proofErr w:type="gramEnd"/>
-            <w:r>
-              <w:t>+</w:t>
+              <w:t xml:space="preserve"> %  D+</w:t>
             </w:r>
           </w:p>
           <w:p>
@@ -1078,13 +1004,8 @@
               <w:t>7</w:t>
             </w:r>
             <w:r>
-              <w:t xml:space="preserve"> </w:t>
-            </w:r>
-            <w:proofErr w:type="gramStart"/>
-            <w:r>
-              <w:t>%  D</w:t>
-            </w:r>
-            <w:proofErr w:type="gramEnd"/>
+              <w:t xml:space="preserve"> %  D</w:t>
+            </w:r>
           </w:p>
         </w:tc>
       </w:tr>
@@ -1129,14 +1050,7 @@
             </w:r>
             <w:r>
               <w:br/>
-            </w:r>
-            <w:proofErr w:type="spellStart"/>
-            <w:r>
-              <w:t>Javascript</w:t>
-            </w:r>
-            <w:proofErr w:type="spellEnd"/>
-            <w:r>
-              <w:t>, JSON, XML</w:t>
+              <w:t>Javascript, JSON, XML</w:t>
             </w:r>
             <w:r>
               <w:br/>
@@ -1151,13 +1065,8 @@
           </w:p>
           <w:p>
             <w:r>
-              <w:t>MVC/</w:t>
-            </w:r>
-            <w:proofErr w:type="spellStart"/>
-            <w:r>
-              <w:t>WebApi</w:t>
-            </w:r>
-            <w:proofErr w:type="spellEnd"/>
+              <w:t>MVC/WebApi</w:t>
+            </w:r>
             <w:r>
               <w:t>/Asp.Net</w:t>
             </w:r>
@@ -2035,6 +1944,7 @@
   <w:style w:type="character" w:default="1" w:styleId="DefaultParagraphFont">
     <w:name w:val="Default Paragraph Font"/>
     <w:uiPriority w:val="1"/>
+    <w:semiHidden/>
     <w:unhideWhenUsed/>
   </w:style>
   <w:style w:type="table" w:default="1" w:styleId="TableNormal">

</xml_diff>